<commit_message>
il faut ecrire les textes
</commit_message>
<xml_diff>
--- a/35.docx
+++ b/35.docx
@@ -281,8 +281,6 @@
           <w:lang w:val="fr-FR"/>
         </w:rPr>
       </w:pPr>
-      <w:bookmarkStart w:id="0" w:name="_GoBack"/>
-      <w:bookmarkEnd w:id="0"/>
     </w:p>
     <w:p>
       <w:pPr>
@@ -321,6 +319,46 @@
           <w:lang w:val="fr-FR"/>
         </w:rPr>
       </w:pPr>
+    </w:p>
+    <w:p>
+      <w:pPr>
+        <w:jc w:val="center"/>
+        <w:rPr>
+          <w:b/>
+          <w:sz w:val="28"/>
+          <w:lang w:val="fr-FR"/>
+        </w:rPr>
+      </w:pPr>
+    </w:p>
+    <w:p>
+      <w:pPr>
+        <w:jc w:val="center"/>
+        <w:rPr>
+          <w:b/>
+          <w:sz w:val="28"/>
+          <w:lang w:val="fr-FR"/>
+        </w:rPr>
+      </w:pPr>
+    </w:p>
+    <w:p>
+      <w:pPr>
+        <w:jc w:val="center"/>
+        <w:rPr>
+          <w:b/>
+          <w:sz w:val="28"/>
+          <w:lang w:val="fr-FR"/>
+        </w:rPr>
+      </w:pPr>
+      <w:r>
+        <w:rPr>
+          <w:b/>
+          <w:sz w:val="28"/>
+          <w:lang w:val="fr-FR"/>
+        </w:rPr>
+        <w:t>Conclusion</w:t>
+      </w:r>
+      <w:bookmarkStart w:id="0" w:name="_GoBack"/>
+      <w:bookmarkEnd w:id="0"/>
       <w:r>
         <w:rPr>
           <w:b/>
@@ -1638,7 +1676,7 @@
 </file>
 
 <file path=customXml/itemProps1.xml><?xml version="1.0" encoding="utf-8"?>
-<ds:datastoreItem xmlns:ds="http://schemas.openxmlformats.org/officeDocument/2006/customXml" ds:itemID="{97F9D494-0EB1-432A-ADA8-B1F69D74EABC}">
+<ds:datastoreItem xmlns:ds="http://schemas.openxmlformats.org/officeDocument/2006/customXml" ds:itemID="{9BD6DBDA-8BA3-4E8F-8444-B1CBDC10F4F1}">
   <ds:schemaRefs>
     <ds:schemaRef ds:uri="http://schemas.openxmlformats.org/officeDocument/2006/bibliography"/>
   </ds:schemaRefs>

</xml_diff>